<commit_message>
JWT without dbms_crypto (missing sha256 on 11g)
</commit_message>
<xml_diff>
--- a/client side install/Client Side JWT Installation.docx
+++ b/client side install/Client Side JWT Installation.docx
@@ -67,7 +67,7 @@
             </w:rPr>
             <w:fldChar w:fldCharType="separate"/>
           </w:r>
-          <w:hyperlink w:anchor="_Toc54515052" w:history="1">
+          <w:hyperlink w:anchor="_Toc55648863" w:history="1">
             <w:r>
               <w:rPr>
                 <w:rStyle w:val="Hyperlink"/>
@@ -94,7 +94,7 @@
                 <w:noProof/>
                 <w:webHidden/>
               </w:rPr>
-              <w:instrText xml:space="preserve"> PAGEREF _Toc54515052 \h </w:instrText>
+              <w:instrText xml:space="preserve"> PAGEREF _Toc55648863 \h </w:instrText>
             </w:r>
             <w:r>
               <w:rPr>
@@ -142,7 +142,7 @@
               <w:u w:val="none"/>
             </w:rPr>
           </w:pPr>
-          <w:hyperlink w:anchor="_Toc54515053" w:history="1">
+          <w:hyperlink w:anchor="_Toc55648864" w:history="1">
             <w:r>
               <w:rPr>
                 <w:rStyle w:val="Hyperlink"/>
@@ -169,7 +169,7 @@
                 <w:noProof/>
                 <w:webHidden/>
               </w:rPr>
-              <w:instrText xml:space="preserve"> PAGEREF _Toc54515053 \h </w:instrText>
+              <w:instrText xml:space="preserve"> PAGEREF _Toc55648864 \h </w:instrText>
             </w:r>
             <w:r>
               <w:rPr>
@@ -217,7 +217,7 @@
               <w:u w:val="none"/>
             </w:rPr>
           </w:pPr>
-          <w:hyperlink w:anchor="_Toc54515054" w:history="1">
+          <w:hyperlink w:anchor="_Toc55648865" w:history="1">
             <w:r>
               <w:rPr>
                 <w:rStyle w:val="Hyperlink"/>
@@ -244,7 +244,7 @@
                 <w:noProof/>
                 <w:webHidden/>
               </w:rPr>
-              <w:instrText xml:space="preserve"> PAGEREF _Toc54515054 \h </w:instrText>
+              <w:instrText xml:space="preserve"> PAGEREF _Toc55648865 \h </w:instrText>
             </w:r>
             <w:r>
               <w:rPr>
@@ -292,7 +292,7 @@
               <w:u w:val="none"/>
             </w:rPr>
           </w:pPr>
-          <w:hyperlink w:anchor="_Toc54515055" w:history="1">
+          <w:hyperlink w:anchor="_Toc55648866" w:history="1">
             <w:r>
               <w:rPr>
                 <w:rStyle w:val="Hyperlink"/>
@@ -319,7 +319,7 @@
                 <w:noProof/>
                 <w:webHidden/>
               </w:rPr>
-              <w:instrText xml:space="preserve"> PAGEREF _Toc54515055 \h </w:instrText>
+              <w:instrText xml:space="preserve"> PAGEREF _Toc55648866 \h </w:instrText>
             </w:r>
             <w:r>
               <w:rPr>
@@ -371,7 +371,7 @@
       <w:pPr>
         <w:pStyle w:val="Heading1"/>
       </w:pPr>
-      <w:bookmarkStart w:id="0" w:name="_Toc54515052"/>
+      <w:bookmarkStart w:id="0" w:name="_Toc55648863"/>
       <w:r>
         <w:lastRenderedPageBreak/>
         <w:t>Summary</w:t>
@@ -422,7 +422,7 @@
       <w:pPr>
         <w:pStyle w:val="Heading1"/>
       </w:pPr>
-      <w:bookmarkStart w:id="1" w:name="_Toc54515053"/>
+      <w:bookmarkStart w:id="1" w:name="_Toc55648864"/>
       <w:r>
         <w:t>Pre-requisites</w:t>
       </w:r>
@@ -453,34 +453,9 @@
     </w:p>
     <w:p>
       <w:pPr>
-        <w:pStyle w:val="ListParagraph"/>
-        <w:numPr>
-          <w:ilvl w:val="0"/>
-          <w:numId w:val="6"/>
-        </w:numPr>
-      </w:pPr>
-      <w:r>
-        <w:t xml:space="preserve">Execute </w:t>
-      </w:r>
-      <w:r>
-        <w:t>DBMS_CRYPTO package</w:t>
-      </w:r>
-      <w:r>
-        <w:t xml:space="preserve"> (provided by Oracle</w:t>
-      </w:r>
-      <w:r>
-        <w:t xml:space="preserve"> starting from the version 10gR1</w:t>
-      </w:r>
-      <w:r>
-        <w:t>)</w:t>
-      </w:r>
-    </w:p>
-    <w:p/>
-    <w:p>
-      <w:pPr>
         <w:pStyle w:val="Heading1"/>
       </w:pPr>
-      <w:bookmarkStart w:id="2" w:name="_Toc54515054"/>
+      <w:bookmarkStart w:id="2" w:name="_Toc55648865"/>
       <w:r>
         <w:t>Installation</w:t>
       </w:r>
@@ -507,124 +482,19 @@
         </w:numPr>
       </w:pPr>
       <w:r>
-        <w:t xml:space="preserve">Log in as SYS, and grant execute on </w:t>
-      </w:r>
-      <w:proofErr w:type="spellStart"/>
-      <w:r>
-        <w:t>dbms_crypto</w:t>
-      </w:r>
-      <w:proofErr w:type="spellEnd"/>
-      <w:r>
-        <w:t xml:space="preserve"> to the schema</w:t>
-      </w:r>
-    </w:p>
-    <w:p>
-      <w:pPr>
-        <w:pStyle w:val="ListParagraph"/>
-      </w:pPr>
-      <w:r>
-        <w:t xml:space="preserve">e.g. </w:t>
-      </w:r>
-    </w:p>
-    <w:p>
-      <w:pPr>
-        <w:pStyle w:val="ListParagraph"/>
-      </w:pPr>
-      <w:r>
-        <w:rPr>
-          <w:rFonts w:ascii="Courier New" w:hAnsi="Courier New" w:cs="Courier New"/>
-          <w:color w:val="000000"/>
-          <w:sz w:val="22"/>
-          <w:szCs w:val="22"/>
-          <w:shd w:val="clear" w:color="auto" w:fill="FFFFFF"/>
-        </w:rPr>
-        <w:t>SQL</w:t>
-      </w:r>
-      <w:proofErr w:type="gramStart"/>
-      <w:r>
-        <w:rPr>
-          <w:rFonts w:ascii="Courier New" w:hAnsi="Courier New" w:cs="Courier New"/>
-          <w:color w:val="000000"/>
-          <w:sz w:val="22"/>
-          <w:szCs w:val="22"/>
-          <w:shd w:val="clear" w:color="auto" w:fill="FFFFFF"/>
-        </w:rPr>
-        <w:t>&gt;  grant</w:t>
-      </w:r>
-      <w:proofErr w:type="gramEnd"/>
-      <w:r>
-        <w:rPr>
-          <w:rFonts w:ascii="Courier New" w:hAnsi="Courier New" w:cs="Courier New"/>
-          <w:color w:val="000000"/>
-          <w:sz w:val="22"/>
-          <w:szCs w:val="22"/>
-          <w:shd w:val="clear" w:color="auto" w:fill="FFFFFF"/>
-        </w:rPr>
-        <w:t xml:space="preserve"> execute on </w:t>
-      </w:r>
-      <w:proofErr w:type="spellStart"/>
-      <w:r>
-        <w:rPr>
-          <w:rFonts w:ascii="Courier New" w:hAnsi="Courier New" w:cs="Courier New"/>
-          <w:color w:val="000000"/>
-          <w:sz w:val="22"/>
-          <w:szCs w:val="22"/>
-          <w:shd w:val="clear" w:color="auto" w:fill="FFFFFF"/>
-        </w:rPr>
-        <w:t>sys.dbms_crypto</w:t>
-      </w:r>
-      <w:proofErr w:type="spellEnd"/>
-      <w:r>
-        <w:rPr>
-          <w:rFonts w:ascii="Courier New" w:hAnsi="Courier New" w:cs="Courier New"/>
-          <w:color w:val="000000"/>
-          <w:sz w:val="22"/>
-          <w:szCs w:val="22"/>
-          <w:shd w:val="clear" w:color="auto" w:fill="FFFFFF"/>
-        </w:rPr>
-        <w:t xml:space="preserve"> to </w:t>
-      </w:r>
-      <w:r>
-        <w:rPr>
-          <w:rFonts w:ascii="Courier New" w:hAnsi="Courier New" w:cs="Courier New"/>
-          <w:b/>
-          <w:bCs/>
-          <w:color w:val="000000"/>
-          <w:sz w:val="22"/>
-          <w:szCs w:val="22"/>
-          <w:shd w:val="clear" w:color="auto" w:fill="FFFFFF"/>
-        </w:rPr>
-        <w:t>XXXX</w:t>
-      </w:r>
-      <w:r>
-        <w:rPr>
-          <w:rFonts w:ascii="Courier New" w:hAnsi="Courier New" w:cs="Courier New"/>
-          <w:color w:val="000000"/>
-          <w:sz w:val="22"/>
-          <w:szCs w:val="22"/>
-          <w:shd w:val="clear" w:color="auto" w:fill="FFFFFF"/>
-        </w:rPr>
-        <w:t>;</w:t>
-      </w:r>
-      <w:r>
-        <w:rPr>
-          <w:rFonts w:ascii="Arial" w:hAnsi="Arial" w:cs="Arial"/>
-          <w:color w:val="000000"/>
-          <w:sz w:val="22"/>
-          <w:szCs w:val="22"/>
-        </w:rPr>
-        <w:br/>
-      </w:r>
-      <w:r>
-        <w:rPr>
-          <w:rFonts w:ascii="Courier New" w:hAnsi="Courier New" w:cs="Courier New"/>
-          <w:color w:val="000000"/>
-          <w:sz w:val="22"/>
-          <w:szCs w:val="22"/>
-          <w:shd w:val="clear" w:color="auto" w:fill="FFFFFF"/>
-        </w:rPr>
-        <w:br/>
-        <w:t>Grant succeeded.</w:t>
+        <w:t>L</w:t>
+      </w:r>
+      <w:r>
+        <w:t xml:space="preserve">og in </w:t>
+      </w:r>
+      <w:r>
+        <w:t xml:space="preserve">as </w:t>
+      </w:r>
+      <w:r>
+        <w:t>schema</w:t>
+      </w:r>
+      <w:r>
+        <w:t xml:space="preserve"> user</w:t>
       </w:r>
     </w:p>
     <w:p>
@@ -636,20 +506,13 @@
         </w:numPr>
       </w:pPr>
       <w:r>
-        <w:t>L</w:t>
-      </w:r>
-      <w:r>
-        <w:t xml:space="preserve">og in </w:t>
-      </w:r>
-      <w:r>
-        <w:t xml:space="preserve">as </w:t>
-      </w:r>
-      <w:r>
-        <w:t>schema</w:t>
-      </w:r>
-      <w:r>
-        <w:t xml:space="preserve"> user</w:t>
-      </w:r>
+        <w:t xml:space="preserve">Execute SQL script: </w:t>
+      </w:r>
+      <w:proofErr w:type="spellStart"/>
+      <w:r>
+        <w:t>ims_util_crypto.pks</w:t>
+      </w:r>
+      <w:proofErr w:type="spellEnd"/>
     </w:p>
     <w:p>
       <w:pPr>
@@ -660,14 +523,14 @@
         </w:numPr>
       </w:pPr>
       <w:r>
-        <w:t xml:space="preserve">Execute </w:t>
+        <w:t xml:space="preserve">Execute SQL script: </w:t>
       </w:r>
       <w:proofErr w:type="spellStart"/>
       <w:r>
-        <w:t>ims_jwt_encode_pkg</w:t>
-      </w:r>
-      <w:r>
-        <w:t>.pls</w:t>
+        <w:t>ims_util_crypto.pk</w:t>
+      </w:r>
+      <w:r>
+        <w:t>b</w:t>
       </w:r>
       <w:proofErr w:type="spellEnd"/>
     </w:p>
@@ -680,7 +543,30 @@
         </w:numPr>
       </w:pPr>
       <w:r>
-        <w:t xml:space="preserve">Execute </w:t>
+        <w:t>Execute SQL script:</w:t>
+      </w:r>
+      <w:r>
+        <w:t xml:space="preserve"> </w:t>
+      </w:r>
+      <w:proofErr w:type="spellStart"/>
+      <w:r>
+        <w:t>ims_jwt_encode_pkg</w:t>
+      </w:r>
+      <w:r>
+        <w:t>.pls</w:t>
+      </w:r>
+      <w:proofErr w:type="spellEnd"/>
+    </w:p>
+    <w:p>
+      <w:pPr>
+        <w:pStyle w:val="ListParagraph"/>
+        <w:numPr>
+          <w:ilvl w:val="0"/>
+          <w:numId w:val="7"/>
+        </w:numPr>
+      </w:pPr>
+      <w:r>
+        <w:t xml:space="preserve">Execute SQL script: </w:t>
       </w:r>
       <w:proofErr w:type="spellStart"/>
       <w:r>
@@ -697,7 +583,7 @@
       <w:pPr>
         <w:pStyle w:val="Heading1"/>
       </w:pPr>
-      <w:bookmarkStart w:id="3" w:name="_Toc54515055"/>
+      <w:bookmarkStart w:id="3" w:name="_Toc55648866"/>
       <w:r>
         <w:t>How to Use this Package</w:t>
       </w:r>
@@ -736,6 +622,11 @@
       <w:pPr>
         <w:pStyle w:val="ListParagraph"/>
       </w:pPr>
+    </w:p>
+    <w:p>
+      <w:pPr>
+        <w:pStyle w:val="ListParagraph"/>
+      </w:pPr>
       <w:r>
         <w:t xml:space="preserve">select </w:t>
       </w:r>
@@ -801,7 +692,7 @@
       </w:r>
       <w:proofErr w:type="spellEnd"/>
       <w:r>
-        <w:t xml:space="preserve">           =&gt; 'TESTING',</w:t>
+        <w:t xml:space="preserve">         =&gt; 'TESTING',</w:t>
       </w:r>
     </w:p>
     <w:p>
@@ -817,7 +708,13 @@
       </w:r>
       <w:proofErr w:type="spellEnd"/>
       <w:r>
-        <w:t xml:space="preserve">       =&gt; 'FZHANG',</w:t>
+        <w:t xml:space="preserve">   =&gt; '</w:t>
+      </w:r>
+      <w:r>
+        <w:t>JSMITH</w:t>
+      </w:r>
+      <w:r>
+        <w:t>',</w:t>
       </w:r>
     </w:p>
     <w:p>
@@ -833,7 +730,13 @@
       </w:r>
       <w:proofErr w:type="spellEnd"/>
       <w:r>
-        <w:t xml:space="preserve">          =&gt; 'Frank'</w:t>
+        <w:t xml:space="preserve">         =&gt; '</w:t>
+      </w:r>
+      <w:r>
+        <w:t>John</w:t>
+      </w:r>
+      <w:r>
+        <w:t>'</w:t>
       </w:r>
     </w:p>
     <w:p>
@@ -851,22 +754,45 @@
       <w:r>
         <w:t>from dual;</w:t>
       </w:r>
-    </w:p>
-    <w:p>
       <w:r>
         <w:tab/>
       </w:r>
     </w:p>
-    <w:p>
+    <w:p/>
+    <w:p/>
+    <w:p>
+      <w:pPr>
+        <w:pStyle w:val="ListParagraph"/>
+        <w:numPr>
+          <w:ilvl w:val="0"/>
+          <w:numId w:val="8"/>
+        </w:numPr>
+      </w:pPr>
+      <w:r>
+        <w:t xml:space="preserve">The </w:t>
+      </w:r>
+      <w:proofErr w:type="spellStart"/>
+      <w:r>
+        <w:t>sql</w:t>
+      </w:r>
+      <w:proofErr w:type="spellEnd"/>
+      <w:r>
+        <w:t xml:space="preserve"> generates an URL, open the URL from calling app.</w:t>
+      </w:r>
+    </w:p>
+    <w:p>
+      <w:pPr>
+        <w:pStyle w:val="ListParagraph"/>
+      </w:pPr>
       <w:r>
         <w:rPr>
           <w:noProof/>
         </w:rPr>
         <w:drawing>
-          <wp:inline distT="0" distB="0" distL="0" distR="0" wp14:anchorId="42C3B7F1" wp14:editId="05BA42CF">
-            <wp:extent cx="5731510" cy="1217295"/>
-            <wp:effectExtent l="0" t="0" r="0" b="1905"/>
-            <wp:docPr id="1" name="Picture 1" descr="Graphical user interface, text, application&#10;&#10;Description automatically generated"/>
+          <wp:inline distT="0" distB="0" distL="0" distR="0" wp14:anchorId="6D22EE52" wp14:editId="407146E6">
+            <wp:extent cx="5731510" cy="1395730"/>
+            <wp:effectExtent l="0" t="0" r="0" b="1270"/>
+            <wp:docPr id="1" name="Picture 1" descr="A picture containing table&#10;&#10;Description automatically generated"/>
             <wp:cNvGraphicFramePr>
               <a:graphicFrameLocks xmlns:a="http://schemas.openxmlformats.org/drawingml/2006/main" noChangeAspect="1"/>
             </wp:cNvGraphicFramePr>
@@ -874,7 +800,7 @@
               <a:graphicData uri="http://schemas.openxmlformats.org/drawingml/2006/picture">
                 <pic:pic xmlns:pic="http://schemas.openxmlformats.org/drawingml/2006/picture">
                   <pic:nvPicPr>
-                    <pic:cNvPr id="1" name="Picture 1" descr="Graphical user interface, text, application&#10;&#10;Description automatically generated"/>
+                    <pic:cNvPr id="1" name="Picture 1" descr="A picture containing table&#10;&#10;Description automatically generated"/>
                     <pic:cNvPicPr/>
                   </pic:nvPicPr>
                   <pic:blipFill>
@@ -886,7 +812,7 @@
                   <pic:spPr>
                     <a:xfrm>
                       <a:off x="0" y="0"/>
-                      <a:ext cx="5731510" cy="1217295"/>
+                      <a:ext cx="5731510" cy="1395730"/>
                     </a:xfrm>
                     <a:prstGeom prst="rect">
                       <a:avLst/>
@@ -898,32 +824,6 @@
           </wp:inline>
         </w:drawing>
       </w:r>
-    </w:p>
-    <w:p/>
-    <w:p>
-      <w:pPr>
-        <w:pStyle w:val="ListParagraph"/>
-        <w:numPr>
-          <w:ilvl w:val="0"/>
-          <w:numId w:val="8"/>
-        </w:numPr>
-      </w:pPr>
-      <w:r>
-        <w:t xml:space="preserve">The </w:t>
-      </w:r>
-      <w:proofErr w:type="spellStart"/>
-      <w:r>
-        <w:t>sql</w:t>
-      </w:r>
-      <w:proofErr w:type="spellEnd"/>
-      <w:r>
-        <w:t xml:space="preserve"> generates an URL, open the URL from calling app.</w:t>
-      </w:r>
-    </w:p>
-    <w:p>
-      <w:pPr>
-        <w:pStyle w:val="ListParagraph"/>
-      </w:pPr>
     </w:p>
     <w:sectPr>
       <w:footerReference w:type="default" r:id="rId10"/>

</xml_diff>